<commit_message>
make more changes to the documents
</commit_message>
<xml_diff>
--- a/yr-1-sem-2/Advanced_Software_Engineering/Code Refactoring.docx
+++ b/yr-1-sem-2/Advanced_Software_Engineering/Code Refactoring.docx
@@ -248,54 +248,21 @@
     <w:p>
       <w:pPr>
         <w:spacing w:line="276" w:lineRule="auto"/>
-        <w:jc w:val="center"/>
-        <w:rPr>
-          <w:rFonts w:asciiTheme="majorHAnsi" w:hAnsiTheme="majorHAnsi" w:cstheme="majorHAnsi"/>
-          <w:b/>
-          <w:sz w:val="28"/>
-          <w:szCs w:val="28"/>
-        </w:rPr>
-      </w:pPr>
-      <w:r>
-        <w:rPr>
-          <w:rFonts w:asciiTheme="majorHAnsi" w:hAnsiTheme="majorHAnsi" w:cstheme="majorHAnsi"/>
-          <w:b/>
-          <w:sz w:val="28"/>
-          <w:szCs w:val="28"/>
+        <w:rPr>
+          <w:rFonts w:asciiTheme="majorHAnsi" w:hAnsiTheme="majorHAnsi" w:cstheme="majorHAnsi"/>
+          <w:b/>
+          <w:sz w:val="32"/>
+          <w:szCs w:val="32"/>
+        </w:rPr>
+      </w:pPr>
+      <w:r>
+        <w:rPr>
+          <w:rFonts w:asciiTheme="majorHAnsi" w:hAnsiTheme="majorHAnsi" w:cstheme="majorHAnsi"/>
+          <w:b/>
+          <w:sz w:val="32"/>
+          <w:szCs w:val="32"/>
         </w:rPr>
         <w:lastRenderedPageBreak/>
-        <w:t xml:space="preserve">Reference link: </w:t>
-      </w:r>
-      <w:hyperlink r:id="rId5" w:history="1">
-        <w:r>
-          <w:rPr>
-            <w:rStyle w:val="Hyperlink"/>
-            <w:rFonts w:asciiTheme="majorHAnsi" w:hAnsiTheme="majorHAnsi" w:cstheme="majorHAnsi"/>
-            <w:b/>
-            <w:sz w:val="28"/>
-            <w:szCs w:val="28"/>
-          </w:rPr>
-          <w:t>https://martinfowler.com/articles/workflowsOfRefactoring/#2hats</w:t>
-        </w:r>
-      </w:hyperlink>
-    </w:p>
-    <w:p>
-      <w:pPr>
-        <w:spacing w:line="276" w:lineRule="auto"/>
-        <w:rPr>
-          <w:rFonts w:asciiTheme="majorHAnsi" w:hAnsiTheme="majorHAnsi" w:cstheme="majorHAnsi"/>
-          <w:b/>
-          <w:sz w:val="32"/>
-          <w:szCs w:val="32"/>
-        </w:rPr>
-      </w:pPr>
-      <w:r>
-        <w:rPr>
-          <w:rFonts w:asciiTheme="majorHAnsi" w:hAnsiTheme="majorHAnsi" w:cstheme="majorHAnsi"/>
-          <w:b/>
-          <w:sz w:val="32"/>
-          <w:szCs w:val="32"/>
-        </w:rPr>
         <w:t>What is code refactoring?</w:t>
       </w:r>
     </w:p>
@@ -3776,17 +3743,166 @@
           <w:sz w:val="32"/>
           <w:szCs w:val="32"/>
         </w:rPr>
-        <w:t>, I was able to clone it and reviewed it against best python code practices. This at the end made the code more readable and easy to add any other code since the code was small and modular enough.</w:t>
-      </w:r>
-    </w:p>
-    <w:p>
-      <w:pPr>
-        <w:rPr>
-          <w:rFonts w:asciiTheme="majorHAnsi" w:hAnsiTheme="majorHAnsi" w:cstheme="majorHAnsi"/>
-          <w:sz w:val="32"/>
-          <w:szCs w:val="32"/>
-        </w:rPr>
-      </w:pPr>
+        <w:t>, I was able to</w:t>
+      </w:r>
+      <w:r>
+        <w:rPr>
+          <w:rFonts w:asciiTheme="majorHAnsi" w:hAnsiTheme="majorHAnsi" w:cstheme="majorHAnsi"/>
+          <w:sz w:val="32"/>
+          <w:szCs w:val="32"/>
+        </w:rPr>
+        <w:t xml:space="preserve"> fork and </w:t>
+      </w:r>
+      <w:r>
+        <w:rPr>
+          <w:rFonts w:asciiTheme="majorHAnsi" w:hAnsiTheme="majorHAnsi" w:cstheme="majorHAnsi"/>
+          <w:sz w:val="32"/>
+          <w:szCs w:val="32"/>
+        </w:rPr>
+        <w:t xml:space="preserve">clone it </w:t>
+      </w:r>
+      <w:r>
+        <w:rPr>
+          <w:rFonts w:asciiTheme="majorHAnsi" w:hAnsiTheme="majorHAnsi" w:cstheme="majorHAnsi"/>
+          <w:sz w:val="32"/>
+          <w:szCs w:val="32"/>
+        </w:rPr>
+        <w:t>then</w:t>
+      </w:r>
+      <w:r>
+        <w:rPr>
+          <w:rFonts w:asciiTheme="majorHAnsi" w:hAnsiTheme="majorHAnsi" w:cstheme="majorHAnsi"/>
+          <w:sz w:val="32"/>
+          <w:szCs w:val="32"/>
+        </w:rPr>
+        <w:t xml:space="preserve"> reviewed it against best python code practices. This at the end made the code more readable and easy to add any other code since the code was small and modular enough.</w:t>
+      </w:r>
+      <w:r>
+        <w:rPr>
+          <w:rFonts w:asciiTheme="majorHAnsi" w:hAnsiTheme="majorHAnsi" w:cstheme="majorHAnsi"/>
+          <w:sz w:val="32"/>
+          <w:szCs w:val="32"/>
+        </w:rPr>
+        <w:t xml:space="preserve"> After reviewing the code and refactoring it, I made a pull request for these changes to be merged into the repository that I had forked.</w:t>
+      </w:r>
+    </w:p>
+    <w:p>
+      <w:pPr>
+        <w:rPr>
+          <w:rFonts w:asciiTheme="majorHAnsi" w:hAnsiTheme="majorHAnsi" w:cstheme="majorHAnsi"/>
+          <w:sz w:val="32"/>
+          <w:szCs w:val="32"/>
+        </w:rPr>
+      </w:pPr>
+    </w:p>
+    <w:p>
+      <w:pPr>
+        <w:rPr>
+          <w:rFonts w:asciiTheme="majorHAnsi" w:hAnsiTheme="majorHAnsi" w:cstheme="majorHAnsi"/>
+          <w:b/>
+          <w:sz w:val="32"/>
+          <w:szCs w:val="32"/>
+          <w:u w:val="single"/>
+        </w:rPr>
+      </w:pPr>
+      <w:r>
+        <w:rPr>
+          <w:rFonts w:asciiTheme="majorHAnsi" w:hAnsiTheme="majorHAnsi" w:cstheme="majorHAnsi"/>
+          <w:b/>
+          <w:sz w:val="32"/>
+          <w:szCs w:val="32"/>
+          <w:u w:val="single"/>
+        </w:rPr>
+        <w:t>The library web management system</w:t>
+      </w:r>
+    </w:p>
+    <w:p>
+      <w:pPr>
+        <w:rPr>
+          <w:rFonts w:asciiTheme="majorHAnsi" w:hAnsiTheme="majorHAnsi" w:cstheme="majorHAnsi"/>
+          <w:sz w:val="32"/>
+          <w:szCs w:val="32"/>
+        </w:rPr>
+      </w:pPr>
+      <w:r>
+        <w:rPr>
+          <w:rFonts w:asciiTheme="majorHAnsi" w:hAnsiTheme="majorHAnsi" w:cstheme="majorHAnsi"/>
+          <w:sz w:val="32"/>
+          <w:szCs w:val="32"/>
+        </w:rPr>
+        <w:t>My friend Anita was part of the group who were assigned the project of developing a library management system as their end of semester project.</w:t>
+      </w:r>
+    </w:p>
+    <w:p>
+      <w:pPr>
+        <w:rPr>
+          <w:rFonts w:asciiTheme="majorHAnsi" w:hAnsiTheme="majorHAnsi" w:cstheme="majorHAnsi"/>
+          <w:sz w:val="32"/>
+          <w:szCs w:val="32"/>
+        </w:rPr>
+      </w:pPr>
+      <w:r>
+        <w:rPr>
+          <w:rFonts w:asciiTheme="majorHAnsi" w:hAnsiTheme="majorHAnsi" w:cstheme="majorHAnsi"/>
+          <w:sz w:val="32"/>
+          <w:szCs w:val="32"/>
+        </w:rPr>
+        <w:t>She contacted me with a view of helping her improve on the quality of her group’s project after they had presented it. I knew she wanted me to review her group project and suggest the changes.</w:t>
+      </w:r>
+    </w:p>
+    <w:p>
+      <w:pPr>
+        <w:rPr>
+          <w:rFonts w:asciiTheme="majorHAnsi" w:hAnsiTheme="majorHAnsi" w:cstheme="majorHAnsi"/>
+          <w:sz w:val="32"/>
+          <w:szCs w:val="32"/>
+        </w:rPr>
+      </w:pPr>
+      <w:r>
+        <w:rPr>
+          <w:rFonts w:asciiTheme="majorHAnsi" w:hAnsiTheme="majorHAnsi" w:cstheme="majorHAnsi"/>
+          <w:sz w:val="32"/>
+          <w:szCs w:val="32"/>
+        </w:rPr>
+        <w:lastRenderedPageBreak/>
+        <w:t xml:space="preserve">I </w:t>
+      </w:r>
+      <w:proofErr w:type="spellStart"/>
+      <w:r>
+        <w:rPr>
+          <w:rFonts w:asciiTheme="majorHAnsi" w:hAnsiTheme="majorHAnsi" w:cstheme="majorHAnsi"/>
+          <w:sz w:val="32"/>
+          <w:szCs w:val="32"/>
+        </w:rPr>
+        <w:t>git</w:t>
+      </w:r>
+      <w:proofErr w:type="spellEnd"/>
+      <w:r>
+        <w:rPr>
+          <w:rFonts w:asciiTheme="majorHAnsi" w:hAnsiTheme="majorHAnsi" w:cstheme="majorHAnsi"/>
+          <w:sz w:val="32"/>
+          <w:szCs w:val="32"/>
+        </w:rPr>
+        <w:t xml:space="preserve"> cloned their </w:t>
+      </w:r>
+      <w:proofErr w:type="spellStart"/>
+      <w:r>
+        <w:rPr>
+          <w:rFonts w:asciiTheme="majorHAnsi" w:hAnsiTheme="majorHAnsi" w:cstheme="majorHAnsi"/>
+          <w:sz w:val="32"/>
+          <w:szCs w:val="32"/>
+        </w:rPr>
+        <w:t>gitlab</w:t>
+      </w:r>
+      <w:proofErr w:type="spellEnd"/>
+      <w:r>
+        <w:rPr>
+          <w:rFonts w:asciiTheme="majorHAnsi" w:hAnsiTheme="majorHAnsi" w:cstheme="majorHAnsi"/>
+          <w:sz w:val="32"/>
+          <w:szCs w:val="32"/>
+        </w:rPr>
+        <w:t xml:space="preserve"> project and then I reviewed the entire project and I made many changes as well as suggest new structure to make the project look good and serve the purpose of requesting book online.</w:t>
+      </w:r>
       <w:bookmarkStart w:id="0" w:name="_GoBack"/>
       <w:bookmarkEnd w:id="0"/>
     </w:p>
@@ -3800,16 +3916,6 @@
           <w:u w:val="single"/>
         </w:rPr>
       </w:pPr>
-      <w:r>
-        <w:rPr>
-          <w:rFonts w:asciiTheme="majorHAnsi" w:hAnsiTheme="majorHAnsi" w:cstheme="majorHAnsi"/>
-          <w:b/>
-          <w:sz w:val="32"/>
-          <w:szCs w:val="32"/>
-          <w:u w:val="single"/>
-        </w:rPr>
-        <w:t>The library web management system</w:t>
-      </w:r>
     </w:p>
     <w:p>
       <w:pPr>

</xml_diff>